<commit_message>
Add version 4.0 it is model using keypoints, add keypoint images, lots of training and results
</commit_message>
<xml_diff>
--- a/Notatki_Szymon.docx
+++ b/Notatki_Szymon.docx
@@ -1,6 +1,6 @@
 
 <file path=word/document.xml><?xml version="1.0" encoding="utf-8"?>
-<w:document xmlns:wpc="http://schemas.microsoft.com/office/word/2010/wordprocessingCanvas" xmlns:cx="http://schemas.microsoft.com/office/drawing/2014/chartex" xmlns:cx1="http://schemas.microsoft.com/office/drawing/2015/9/8/chartex" xmlns:cx2="http://schemas.microsoft.com/office/drawing/2015/10/21/chartex" xmlns:cx3="http://schemas.microsoft.com/office/drawing/2016/5/9/chartex" xmlns:cx4="http://schemas.microsoft.com/office/drawing/2016/5/10/chartex" xmlns:cx5="http://schemas.microsoft.com/office/drawing/2016/5/11/chartex" xmlns:cx6="http://schemas.microsoft.com/office/drawing/2016/5/12/chartex" xmlns:cx7="http://schemas.microsoft.com/office/drawing/2016/5/13/chartex" xmlns:cx8="http://schemas.microsoft.com/office/drawing/2016/5/14/chartex" xmlns:mc="http://schemas.openxmlformats.org/markup-compatibility/2006" xmlns:aink="http://schemas.microsoft.com/office/drawing/2016/ink" xmlns:am3d="http://schemas.microsoft.com/office/drawing/2017/model3d" xmlns:o="urn:schemas-microsoft-com:office:office" xmlns:oel="http://schemas.microsoft.com/office/2019/extlst" xmlns:r="http://schemas.openxmlformats.org/officeDocument/2006/relationships" xmlns:m="http://schemas.openxmlformats.org/officeDocument/2006/math" xmlns:v="urn:schemas-microsoft-com:vml" xmlns:wp14="http://schemas.microsoft.com/office/word/2010/wordprocessingDrawing" xmlns:wp="http://schemas.openxmlformats.org/drawingml/2006/wordprocessingDrawing" xmlns:w10="urn:schemas-microsoft-com:office:word" xmlns:w="http://schemas.openxmlformats.org/wordprocessingml/2006/main" xmlns:w14="http://schemas.microsoft.com/office/word/2010/wordml" xmlns:w15="http://schemas.microsoft.com/office/word/2012/wordml" xmlns:w16cex="http://schemas.microsoft.com/office/word/2018/wordml/cex" xmlns:w16cid="http://schemas.microsoft.com/office/word/2016/wordml/cid" xmlns:w16="http://schemas.microsoft.com/office/word/2018/wordml" xmlns:w16du="http://schemas.microsoft.com/office/word/2023/wordml/word16du" xmlns:w16sdtdh="http://schemas.microsoft.com/office/word/2020/wordml/sdtdatahash" xmlns:w16se="http://schemas.microsoft.com/office/word/2015/wordml/symex" xmlns:wpg="http://schemas.microsoft.com/office/word/2010/wordprocessingGroup" xmlns:wpi="http://schemas.microsoft.com/office/word/2010/wordprocessingInk" xmlns:wne="http://schemas.microsoft.com/office/word/2006/wordml" xmlns:wps="http://schemas.microsoft.com/office/word/2010/wordprocessingShape" mc:Ignorable="w14 w15 w16se w16cid w16 w16cex w16sdtdh w16du wp14">
+<w:document xmlns:wpc="http://schemas.microsoft.com/office/word/2010/wordprocessingCanvas" xmlns:cx="http://schemas.microsoft.com/office/drawing/2014/chartex" xmlns:cx1="http://schemas.microsoft.com/office/drawing/2015/9/8/chartex" xmlns:cx2="http://schemas.microsoft.com/office/drawing/2015/10/21/chartex" xmlns:cx3="http://schemas.microsoft.com/office/drawing/2016/5/9/chartex" xmlns:cx4="http://schemas.microsoft.com/office/drawing/2016/5/10/chartex" xmlns:cx5="http://schemas.microsoft.com/office/drawing/2016/5/11/chartex" xmlns:cx6="http://schemas.microsoft.com/office/drawing/2016/5/12/chartex" xmlns:cx7="http://schemas.microsoft.com/office/drawing/2016/5/13/chartex" xmlns:cx8="http://schemas.microsoft.com/office/drawing/2016/5/14/chartex" xmlns:mc="http://schemas.openxmlformats.org/markup-compatibility/2006" xmlns:aink="http://schemas.microsoft.com/office/drawing/2016/ink" xmlns:am3d="http://schemas.microsoft.com/office/drawing/2017/model3d" xmlns:o="urn:schemas-microsoft-com:office:office" xmlns:oel="http://schemas.microsoft.com/office/2019/extlst" xmlns:r="http://schemas.openxmlformats.org/officeDocument/2006/relationships" xmlns:m="http://schemas.openxmlformats.org/officeDocument/2006/math" xmlns:v="urn:schemas-microsoft-com:vml" xmlns:wp14="http://schemas.microsoft.com/office/word/2010/wordprocessingDrawing" xmlns:wp="http://schemas.openxmlformats.org/drawingml/2006/wordprocessingDrawing" xmlns:w10="urn:schemas-microsoft-com:office:word" xmlns:w="http://schemas.openxmlformats.org/wordprocessingml/2006/main" xmlns:w14="http://schemas.microsoft.com/office/word/2010/wordml" xmlns:w15="http://schemas.microsoft.com/office/word/2012/wordml" xmlns:w16cex="http://schemas.microsoft.com/office/word/2018/wordml/cex" xmlns:w16cid="http://schemas.microsoft.com/office/word/2016/wordml/cid" xmlns:w16="http://schemas.microsoft.com/office/word/2018/wordml" xmlns:w16sdtdh="http://schemas.microsoft.com/office/word/2020/wordml/sdtdatahash" xmlns:w16se="http://schemas.microsoft.com/office/word/2015/wordml/symex" xmlns:wpg="http://schemas.microsoft.com/office/word/2010/wordprocessingGroup" xmlns:wpi="http://schemas.microsoft.com/office/word/2010/wordprocessingInk" xmlns:wne="http://schemas.microsoft.com/office/word/2006/wordml" xmlns:wps="http://schemas.microsoft.com/office/word/2010/wordprocessingShape" mc:Ignorable="w14 w15 w16se w16cid w16 w16cex w16sdtdh wp14">
   <w:body>
     <w:p>
       <w:r>
@@ -8,19 +8,14 @@
       </w:r>
       <w:r>
         <w:br/>
-        <w:t>Potencjalnie najlepsza wydaje się interpolacja najbliższym kolorem (</w:t>
-      </w:r>
-      <w:proofErr w:type="spellStart"/>
-      <w:r>
-        <w:t>labele</w:t>
-      </w:r>
-      <w:proofErr w:type="spellEnd"/>
-      <w:r>
-        <w:t>) INTER_NEAREST</w:t>
-      </w:r>
-    </w:p>
-    <w:p>
-      <w:r>
+        <w:t>Potencjalnie najlepsza wydaje się interpolacja najbliższym kolorem (labele) INTER_NEAREST</w:t>
+      </w:r>
+    </w:p>
+    <w:p>
+      <w:r>
+        <w:rPr>
+          <w:noProof/>
+        </w:rPr>
         <w:drawing>
           <wp:inline distT="0" distB="0" distL="0" distR="0" wp14:anchorId="4A14689B" wp14:editId="0E4C2DF6">
             <wp:extent cx="5676595" cy="2419061"/>
@@ -37,7 +32,7 @@
                     <pic:cNvPicPr/>
                   </pic:nvPicPr>
                   <pic:blipFill>
-                    <a:blip r:embed="rId4"/>
+                    <a:blip r:embed="rId5"/>
                     <a:stretch>
                       <a:fillRect/>
                     </a:stretch>
@@ -58,6 +53,9 @@
         </w:drawing>
       </w:r>
       <w:r>
+        <w:rPr>
+          <w:noProof/>
+        </w:rPr>
         <w:drawing>
           <wp:inline distT="0" distB="0" distL="0" distR="0" wp14:anchorId="46E98C29" wp14:editId="5E9DB324">
             <wp:extent cx="4836068" cy="5142586"/>
@@ -74,7 +72,7 @@
                     <pic:cNvPicPr/>
                   </pic:nvPicPr>
                   <pic:blipFill>
-                    <a:blip r:embed="rId5"/>
+                    <a:blip r:embed="rId6"/>
                     <a:stretch>
                       <a:fillRect/>
                     </a:stretch>
@@ -97,6 +95,9 @@
     </w:p>
     <w:p>
       <w:r>
+        <w:rPr>
+          <w:noProof/>
+        </w:rPr>
         <w:lastRenderedPageBreak/>
         <w:drawing>
           <wp:inline distT="0" distB="0" distL="0" distR="0" wp14:anchorId="387EB390" wp14:editId="001A00EA">
@@ -114,7 +115,7 @@
                     <pic:cNvPicPr/>
                   </pic:nvPicPr>
                   <pic:blipFill>
-                    <a:blip r:embed="rId6"/>
+                    <a:blip r:embed="rId7"/>
                     <a:stretch>
                       <a:fillRect/>
                     </a:stretch>
@@ -140,19 +141,14 @@
         <w:t>Kolory</w:t>
       </w:r>
       <w:r>
-        <w:t>(</w:t>
-      </w:r>
-      <w:proofErr w:type="spellStart"/>
-      <w:r>
-        <w:t>labele</w:t>
-      </w:r>
-      <w:proofErr w:type="spellEnd"/>
-      <w:r>
-        <w:t>) według kodu:</w:t>
-      </w:r>
-    </w:p>
-    <w:p>
-      <w:r>
+        <w:t>(labele) według kodu:</w:t>
+      </w:r>
+    </w:p>
+    <w:p>
+      <w:r>
+        <w:rPr>
+          <w:noProof/>
+        </w:rPr>
         <w:drawing>
           <wp:inline distT="0" distB="0" distL="0" distR="0" wp14:anchorId="0D224050" wp14:editId="060F5B9C">
             <wp:extent cx="5760720" cy="1681480"/>
@@ -169,7 +165,7 @@
                     <pic:cNvPicPr/>
                   </pic:nvPicPr>
                   <pic:blipFill>
-                    <a:blip r:embed="rId7"/>
+                    <a:blip r:embed="rId8"/>
                     <a:stretch>
                       <a:fillRect/>
                     </a:stretch>
@@ -212,6 +208,1590 @@
         <w:t>Po ręcznym sprawdzeniu kilku zdjęć różnice między interpolacjami są marginalne, dlatego w dalszej części będziemy używać interpolacji NEAREST.</w:t>
       </w:r>
     </w:p>
+    <w:p>
+      <w:r>
+        <w:br w:type="page"/>
+      </w:r>
+    </w:p>
+    <w:p>
+      <w:pPr>
+        <w:rPr>
+          <w:sz w:val="32"/>
+          <w:szCs w:val="32"/>
+        </w:rPr>
+      </w:pPr>
+      <w:r>
+        <w:rPr>
+          <w:sz w:val="32"/>
+          <w:szCs w:val="32"/>
+        </w:rPr>
+        <w:lastRenderedPageBreak/>
+        <w:t>Wszystkie poniższe wyniki opierają się na porównywaniu wartości w macierzy wynikowej (pixeli, czy są poprawnie sklasyfikowane)</w:t>
+      </w:r>
+    </w:p>
+    <w:p>
+      <w:pPr>
+        <w:rPr>
+          <w:sz w:val="32"/>
+          <w:szCs w:val="32"/>
+        </w:rPr>
+      </w:pPr>
+      <w:r>
+        <w:rPr>
+          <w:sz w:val="32"/>
+          <w:szCs w:val="32"/>
+        </w:rPr>
+        <w:t>Wyniki dla wersji 3.0 tj. predykcja konkretnego segmentu</w:t>
+      </w:r>
+    </w:p>
+    <w:p>
+      <w:pPr>
+        <w:pStyle w:val="ListParagraph"/>
+        <w:numPr>
+          <w:ilvl w:val="0"/>
+          <w:numId w:val="1"/>
+        </w:numPr>
+        <w:rPr>
+          <w:sz w:val="28"/>
+          <w:szCs w:val="28"/>
+        </w:rPr>
+      </w:pPr>
+      <w:r>
+        <w:rPr>
+          <w:sz w:val="28"/>
+          <w:szCs w:val="28"/>
+        </w:rPr>
+        <w:t>Z dicom na binarke</w:t>
+      </w:r>
+    </w:p>
+    <w:p>
+      <w:pPr>
+        <w:pStyle w:val="ListParagraph"/>
+        <w:numPr>
+          <w:ilvl w:val="1"/>
+          <w:numId w:val="1"/>
+        </w:numPr>
+        <w:rPr>
+          <w:sz w:val="28"/>
+          <w:szCs w:val="28"/>
+        </w:rPr>
+      </w:pPr>
+      <w:r>
+        <w:rPr>
+          <w:sz w:val="28"/>
+          <w:szCs w:val="28"/>
+        </w:rPr>
+        <w:t>Model uniwersalny: (</w:t>
+      </w:r>
+      <w:r>
+        <w:rPr>
+          <w:sz w:val="28"/>
+          <w:szCs w:val="28"/>
+        </w:rPr>
+        <w:t>model_dicom_binary_2</w:t>
+      </w:r>
+      <w:r>
+        <w:rPr>
+          <w:sz w:val="28"/>
+          <w:szCs w:val="28"/>
+        </w:rPr>
+        <w:t>)</w:t>
+      </w:r>
+    </w:p>
+    <w:p>
+      <w:pPr>
+        <w:pStyle w:val="ListParagraph"/>
+        <w:numPr>
+          <w:ilvl w:val="2"/>
+          <w:numId w:val="1"/>
+        </w:numPr>
+        <w:rPr>
+          <w:sz w:val="28"/>
+          <w:szCs w:val="28"/>
+        </w:rPr>
+      </w:pPr>
+      <w:r>
+        <w:rPr>
+          <w:sz w:val="28"/>
+          <w:szCs w:val="28"/>
+        </w:rPr>
+        <w:t>Val acc: 74%</w:t>
+      </w:r>
+    </w:p>
+    <w:p>
+      <w:pPr>
+        <w:pStyle w:val="ListParagraph"/>
+        <w:numPr>
+          <w:ilvl w:val="2"/>
+          <w:numId w:val="1"/>
+        </w:numPr>
+        <w:rPr>
+          <w:sz w:val="28"/>
+          <w:szCs w:val="28"/>
+        </w:rPr>
+      </w:pPr>
+      <w:r>
+        <w:rPr>
+          <w:sz w:val="28"/>
+          <w:szCs w:val="28"/>
+        </w:rPr>
+        <w:t>F1: 78,3%</w:t>
+      </w:r>
+    </w:p>
+    <w:p>
+      <w:pPr>
+        <w:pStyle w:val="ListParagraph"/>
+        <w:numPr>
+          <w:ilvl w:val="1"/>
+          <w:numId w:val="1"/>
+        </w:numPr>
+        <w:rPr>
+          <w:sz w:val="28"/>
+          <w:szCs w:val="28"/>
+          <w:lang w:val="en-US"/>
+        </w:rPr>
+      </w:pPr>
+      <w:r>
+        <w:rPr>
+          <w:sz w:val="28"/>
+          <w:szCs w:val="28"/>
+          <w:lang w:val="en-US"/>
+        </w:rPr>
+        <w:t>Model lewy: (</w:t>
+      </w:r>
+      <w:r>
+        <w:rPr>
+          <w:sz w:val="28"/>
+          <w:szCs w:val="28"/>
+          <w:lang w:val="en-US"/>
+        </w:rPr>
+        <w:t>model_dicom_binary_left_3</w:t>
+      </w:r>
+      <w:r>
+        <w:rPr>
+          <w:sz w:val="28"/>
+          <w:szCs w:val="28"/>
+          <w:lang w:val="en-US"/>
+        </w:rPr>
+        <w:t>)</w:t>
+      </w:r>
+    </w:p>
+    <w:p>
+      <w:pPr>
+        <w:pStyle w:val="ListParagraph"/>
+        <w:numPr>
+          <w:ilvl w:val="2"/>
+          <w:numId w:val="1"/>
+        </w:numPr>
+        <w:rPr>
+          <w:sz w:val="28"/>
+          <w:szCs w:val="28"/>
+          <w:lang w:val="en-US"/>
+        </w:rPr>
+      </w:pPr>
+      <w:r>
+        <w:rPr>
+          <w:sz w:val="28"/>
+          <w:szCs w:val="28"/>
+          <w:lang w:val="en-US"/>
+        </w:rPr>
+        <w:t>Val acc: 74%</w:t>
+      </w:r>
+    </w:p>
+    <w:p>
+      <w:pPr>
+        <w:pStyle w:val="ListParagraph"/>
+        <w:numPr>
+          <w:ilvl w:val="2"/>
+          <w:numId w:val="1"/>
+        </w:numPr>
+        <w:rPr>
+          <w:sz w:val="28"/>
+          <w:szCs w:val="28"/>
+          <w:lang w:val="en-US"/>
+        </w:rPr>
+      </w:pPr>
+      <w:r>
+        <w:rPr>
+          <w:sz w:val="28"/>
+          <w:szCs w:val="28"/>
+          <w:lang w:val="en-US"/>
+        </w:rPr>
+        <w:t>F1: 78,4%</w:t>
+      </w:r>
+      <w:r>
+        <w:rPr>
+          <w:lang w:val="en-US"/>
+        </w:rPr>
+        <w:t xml:space="preserve"> </w:t>
+      </w:r>
+    </w:p>
+    <w:p>
+      <w:pPr>
+        <w:pStyle w:val="ListParagraph"/>
+        <w:numPr>
+          <w:ilvl w:val="1"/>
+          <w:numId w:val="1"/>
+        </w:numPr>
+        <w:rPr>
+          <w:sz w:val="28"/>
+          <w:szCs w:val="28"/>
+          <w:lang w:val="en-US"/>
+        </w:rPr>
+      </w:pPr>
+      <w:r>
+        <w:rPr>
+          <w:sz w:val="28"/>
+          <w:szCs w:val="28"/>
+          <w:lang w:val="en-US"/>
+        </w:rPr>
+        <w:t xml:space="preserve">Model prawy: </w:t>
+      </w:r>
+      <w:r>
+        <w:rPr>
+          <w:lang w:val="en-US"/>
+        </w:rPr>
+        <w:t>(</w:t>
+      </w:r>
+      <w:r>
+        <w:rPr>
+          <w:sz w:val="28"/>
+          <w:szCs w:val="28"/>
+          <w:lang w:val="en-US"/>
+        </w:rPr>
+        <w:t>model_dicom_binary_right_5</w:t>
+      </w:r>
+      <w:r>
+        <w:rPr>
+          <w:sz w:val="28"/>
+          <w:szCs w:val="28"/>
+          <w:lang w:val="en-US"/>
+        </w:rPr>
+        <w:t>)</w:t>
+      </w:r>
+    </w:p>
+    <w:p>
+      <w:pPr>
+        <w:pStyle w:val="ListParagraph"/>
+        <w:numPr>
+          <w:ilvl w:val="2"/>
+          <w:numId w:val="1"/>
+        </w:numPr>
+        <w:rPr>
+          <w:sz w:val="28"/>
+          <w:szCs w:val="28"/>
+          <w:lang w:val="en-US"/>
+        </w:rPr>
+      </w:pPr>
+      <w:r>
+        <w:rPr>
+          <w:sz w:val="28"/>
+          <w:szCs w:val="28"/>
+          <w:lang w:val="en-US"/>
+        </w:rPr>
+        <w:t>Val acc: 73,6%</w:t>
+      </w:r>
+    </w:p>
+    <w:p>
+      <w:pPr>
+        <w:pStyle w:val="ListParagraph"/>
+        <w:numPr>
+          <w:ilvl w:val="2"/>
+          <w:numId w:val="1"/>
+        </w:numPr>
+        <w:rPr>
+          <w:sz w:val="28"/>
+          <w:szCs w:val="28"/>
+          <w:lang w:val="en-US"/>
+        </w:rPr>
+      </w:pPr>
+      <w:r>
+        <w:rPr>
+          <w:sz w:val="28"/>
+          <w:szCs w:val="28"/>
+          <w:lang w:val="en-US"/>
+        </w:rPr>
+        <w:t>F1: 79,1%</w:t>
+      </w:r>
+    </w:p>
+    <w:p>
+      <w:pPr>
+        <w:pStyle w:val="ListParagraph"/>
+        <w:numPr>
+          <w:ilvl w:val="0"/>
+          <w:numId w:val="1"/>
+        </w:numPr>
+        <w:rPr>
+          <w:sz w:val="28"/>
+          <w:szCs w:val="28"/>
+        </w:rPr>
+      </w:pPr>
+      <w:r>
+        <w:rPr>
+          <w:sz w:val="28"/>
+          <w:szCs w:val="28"/>
+        </w:rPr>
+        <w:t>Z binarki na segmenty</w:t>
+      </w:r>
+    </w:p>
+    <w:p>
+      <w:pPr>
+        <w:pStyle w:val="ListParagraph"/>
+        <w:numPr>
+          <w:ilvl w:val="1"/>
+          <w:numId w:val="1"/>
+        </w:numPr>
+        <w:rPr>
+          <w:sz w:val="28"/>
+          <w:szCs w:val="28"/>
+        </w:rPr>
+      </w:pPr>
+      <w:r>
+        <w:rPr>
+          <w:sz w:val="28"/>
+          <w:szCs w:val="28"/>
+        </w:rPr>
+        <w:t>Model uniwersalny:</w:t>
+      </w:r>
+      <w:r>
+        <w:rPr>
+          <w:sz w:val="28"/>
+          <w:szCs w:val="28"/>
+        </w:rPr>
+        <w:t xml:space="preserve"> (</w:t>
+      </w:r>
+      <w:r>
+        <w:rPr>
+          <w:sz w:val="28"/>
+          <w:szCs w:val="28"/>
+        </w:rPr>
+        <w:t>model_binary_6</w:t>
+      </w:r>
+      <w:r>
+        <w:rPr>
+          <w:sz w:val="28"/>
+          <w:szCs w:val="28"/>
+        </w:rPr>
+        <w:t>)</w:t>
+      </w:r>
+    </w:p>
+    <w:p>
+      <w:pPr>
+        <w:pStyle w:val="ListParagraph"/>
+        <w:numPr>
+          <w:ilvl w:val="2"/>
+          <w:numId w:val="1"/>
+        </w:numPr>
+        <w:rPr>
+          <w:sz w:val="28"/>
+          <w:szCs w:val="28"/>
+        </w:rPr>
+      </w:pPr>
+      <w:r>
+        <w:rPr>
+          <w:sz w:val="28"/>
+          <w:szCs w:val="28"/>
+        </w:rPr>
+        <w:t>Val acc: 4</w:t>
+      </w:r>
+      <w:r>
+        <w:rPr>
+          <w:sz w:val="28"/>
+          <w:szCs w:val="28"/>
+        </w:rPr>
+        <w:t>7,5</w:t>
+      </w:r>
+      <w:r>
+        <w:rPr>
+          <w:sz w:val="28"/>
+          <w:szCs w:val="28"/>
+        </w:rPr>
+        <w:t>%</w:t>
+      </w:r>
+    </w:p>
+    <w:p>
+      <w:pPr>
+        <w:pStyle w:val="ListParagraph"/>
+        <w:numPr>
+          <w:ilvl w:val="2"/>
+          <w:numId w:val="1"/>
+        </w:numPr>
+        <w:rPr>
+          <w:sz w:val="28"/>
+          <w:szCs w:val="28"/>
+        </w:rPr>
+      </w:pPr>
+      <w:r>
+        <w:rPr>
+          <w:sz w:val="28"/>
+          <w:szCs w:val="28"/>
+        </w:rPr>
+        <w:t xml:space="preserve">F1: </w:t>
+      </w:r>
+      <w:r>
+        <w:rPr>
+          <w:sz w:val="28"/>
+          <w:szCs w:val="28"/>
+        </w:rPr>
+        <w:t>?</w:t>
+      </w:r>
+    </w:p>
+    <w:p>
+      <w:pPr>
+        <w:pStyle w:val="ListParagraph"/>
+        <w:numPr>
+          <w:ilvl w:val="1"/>
+          <w:numId w:val="1"/>
+        </w:numPr>
+        <w:rPr>
+          <w:sz w:val="28"/>
+          <w:szCs w:val="28"/>
+          <w:lang w:val="en-US"/>
+        </w:rPr>
+      </w:pPr>
+      <w:r>
+        <w:rPr>
+          <w:sz w:val="28"/>
+          <w:szCs w:val="28"/>
+          <w:lang w:val="en-US"/>
+        </w:rPr>
+        <w:t>Model lewy:</w:t>
+      </w:r>
+      <w:r>
+        <w:rPr>
+          <w:sz w:val="28"/>
+          <w:szCs w:val="28"/>
+          <w:lang w:val="en-US"/>
+        </w:rPr>
+        <w:t xml:space="preserve"> (</w:t>
+      </w:r>
+      <w:r>
+        <w:rPr>
+          <w:sz w:val="28"/>
+          <w:szCs w:val="28"/>
+          <w:lang w:val="en-US"/>
+        </w:rPr>
+        <w:t>model_binary_left5</w:t>
+      </w:r>
+      <w:r>
+        <w:rPr>
+          <w:sz w:val="28"/>
+          <w:szCs w:val="28"/>
+          <w:lang w:val="en-US"/>
+        </w:rPr>
+        <w:t>)</w:t>
+      </w:r>
+    </w:p>
+    <w:p>
+      <w:pPr>
+        <w:pStyle w:val="ListParagraph"/>
+        <w:numPr>
+          <w:ilvl w:val="2"/>
+          <w:numId w:val="1"/>
+        </w:numPr>
+        <w:rPr>
+          <w:sz w:val="28"/>
+          <w:szCs w:val="28"/>
+        </w:rPr>
+      </w:pPr>
+      <w:r>
+        <w:rPr>
+          <w:sz w:val="28"/>
+          <w:szCs w:val="28"/>
+        </w:rPr>
+        <w:t xml:space="preserve">Val acc: </w:t>
+      </w:r>
+      <w:r>
+        <w:rPr>
+          <w:sz w:val="28"/>
+          <w:szCs w:val="28"/>
+        </w:rPr>
+        <w:t>39,9%</w:t>
+      </w:r>
+    </w:p>
+    <w:p>
+      <w:pPr>
+        <w:pStyle w:val="ListParagraph"/>
+        <w:numPr>
+          <w:ilvl w:val="2"/>
+          <w:numId w:val="1"/>
+        </w:numPr>
+        <w:rPr>
+          <w:sz w:val="28"/>
+          <w:szCs w:val="28"/>
+        </w:rPr>
+      </w:pPr>
+      <w:r>
+        <w:rPr>
+          <w:sz w:val="28"/>
+          <w:szCs w:val="28"/>
+        </w:rPr>
+        <w:t xml:space="preserve">F1: </w:t>
+      </w:r>
+      <w:r>
+        <w:rPr>
+          <w:sz w:val="28"/>
+          <w:szCs w:val="28"/>
+        </w:rPr>
+        <w:t>42,8%</w:t>
+      </w:r>
+    </w:p>
+    <w:p>
+      <w:pPr>
+        <w:pStyle w:val="ListParagraph"/>
+        <w:numPr>
+          <w:ilvl w:val="1"/>
+          <w:numId w:val="1"/>
+        </w:numPr>
+        <w:rPr>
+          <w:sz w:val="28"/>
+          <w:szCs w:val="28"/>
+          <w:lang w:val="en-US"/>
+        </w:rPr>
+      </w:pPr>
+      <w:r>
+        <w:rPr>
+          <w:sz w:val="28"/>
+          <w:szCs w:val="28"/>
+          <w:lang w:val="en-US"/>
+        </w:rPr>
+        <w:t>Model prawy:</w:t>
+      </w:r>
+      <w:r>
+        <w:rPr>
+          <w:sz w:val="28"/>
+          <w:szCs w:val="28"/>
+          <w:lang w:val="en-US"/>
+        </w:rPr>
+        <w:t xml:space="preserve"> (</w:t>
+      </w:r>
+      <w:r>
+        <w:rPr>
+          <w:sz w:val="28"/>
+          <w:szCs w:val="28"/>
+          <w:lang w:val="en-US"/>
+        </w:rPr>
+        <w:t>model_binary_right5</w:t>
+      </w:r>
+      <w:r>
+        <w:rPr>
+          <w:sz w:val="28"/>
+          <w:szCs w:val="28"/>
+          <w:lang w:val="en-US"/>
+        </w:rPr>
+        <w:t>)</w:t>
+      </w:r>
+    </w:p>
+    <w:p>
+      <w:pPr>
+        <w:pStyle w:val="ListParagraph"/>
+        <w:numPr>
+          <w:ilvl w:val="2"/>
+          <w:numId w:val="1"/>
+        </w:numPr>
+        <w:rPr>
+          <w:sz w:val="28"/>
+          <w:szCs w:val="28"/>
+        </w:rPr>
+      </w:pPr>
+      <w:r>
+        <w:rPr>
+          <w:sz w:val="28"/>
+          <w:szCs w:val="28"/>
+        </w:rPr>
+        <w:t>Val acc: 7</w:t>
+      </w:r>
+      <w:r>
+        <w:rPr>
+          <w:sz w:val="28"/>
+          <w:szCs w:val="28"/>
+        </w:rPr>
+        <w:t>0,2</w:t>
+      </w:r>
+      <w:r>
+        <w:rPr>
+          <w:sz w:val="28"/>
+          <w:szCs w:val="28"/>
+        </w:rPr>
+        <w:t>%</w:t>
+      </w:r>
+    </w:p>
+    <w:p>
+      <w:pPr>
+        <w:pStyle w:val="ListParagraph"/>
+        <w:numPr>
+          <w:ilvl w:val="2"/>
+          <w:numId w:val="1"/>
+        </w:numPr>
+        <w:rPr>
+          <w:sz w:val="28"/>
+          <w:szCs w:val="28"/>
+        </w:rPr>
+      </w:pPr>
+      <w:r>
+        <w:rPr>
+          <w:sz w:val="28"/>
+          <w:szCs w:val="28"/>
+        </w:rPr>
+        <w:t>F1: 7</w:t>
+      </w:r>
+      <w:r>
+        <w:rPr>
+          <w:sz w:val="28"/>
+          <w:szCs w:val="28"/>
+        </w:rPr>
+        <w:t>2,9</w:t>
+      </w:r>
+      <w:r>
+        <w:rPr>
+          <w:sz w:val="28"/>
+          <w:szCs w:val="28"/>
+        </w:rPr>
+        <w:t>%</w:t>
+      </w:r>
+    </w:p>
+    <w:p>
+      <w:pPr>
+        <w:pStyle w:val="ListParagraph"/>
+        <w:numPr>
+          <w:ilvl w:val="0"/>
+          <w:numId w:val="1"/>
+        </w:numPr>
+        <w:rPr>
+          <w:sz w:val="28"/>
+          <w:szCs w:val="28"/>
+        </w:rPr>
+      </w:pPr>
+      <w:r>
+        <w:rPr>
+          <w:sz w:val="28"/>
+          <w:szCs w:val="28"/>
+        </w:rPr>
+        <w:t>Z dicom na segmenty</w:t>
+      </w:r>
+    </w:p>
+    <w:p>
+      <w:pPr>
+        <w:pStyle w:val="ListParagraph"/>
+        <w:numPr>
+          <w:ilvl w:val="1"/>
+          <w:numId w:val="1"/>
+        </w:numPr>
+        <w:rPr>
+          <w:sz w:val="28"/>
+          <w:szCs w:val="28"/>
+        </w:rPr>
+      </w:pPr>
+      <w:r>
+        <w:rPr>
+          <w:sz w:val="28"/>
+          <w:szCs w:val="28"/>
+        </w:rPr>
+        <w:t>Model uniwersalny:</w:t>
+      </w:r>
+      <w:r>
+        <w:rPr>
+          <w:sz w:val="28"/>
+          <w:szCs w:val="28"/>
+        </w:rPr>
+        <w:t xml:space="preserve"> (</w:t>
+      </w:r>
+      <w:r>
+        <w:rPr>
+          <w:sz w:val="28"/>
+          <w:szCs w:val="28"/>
+        </w:rPr>
+        <w:t>model_dicom_2</w:t>
+      </w:r>
+      <w:r>
+        <w:rPr>
+          <w:sz w:val="28"/>
+          <w:szCs w:val="28"/>
+        </w:rPr>
+        <w:t>)</w:t>
+      </w:r>
+    </w:p>
+    <w:p>
+      <w:pPr>
+        <w:pStyle w:val="ListParagraph"/>
+        <w:numPr>
+          <w:ilvl w:val="2"/>
+          <w:numId w:val="1"/>
+        </w:numPr>
+        <w:rPr>
+          <w:sz w:val="28"/>
+          <w:szCs w:val="28"/>
+        </w:rPr>
+      </w:pPr>
+      <w:r>
+        <w:rPr>
+          <w:sz w:val="28"/>
+          <w:szCs w:val="28"/>
+        </w:rPr>
+        <w:t>Val acc: 35,7%</w:t>
+      </w:r>
+    </w:p>
+    <w:p>
+      <w:pPr>
+        <w:pStyle w:val="ListParagraph"/>
+        <w:numPr>
+          <w:ilvl w:val="2"/>
+          <w:numId w:val="1"/>
+        </w:numPr>
+        <w:rPr>
+          <w:sz w:val="28"/>
+          <w:szCs w:val="28"/>
+        </w:rPr>
+      </w:pPr>
+      <w:r>
+        <w:rPr>
+          <w:sz w:val="28"/>
+          <w:szCs w:val="28"/>
+        </w:rPr>
+        <w:t>F1: 41,6%</w:t>
+      </w:r>
+    </w:p>
+    <w:p>
+      <w:pPr>
+        <w:pStyle w:val="ListParagraph"/>
+        <w:numPr>
+          <w:ilvl w:val="1"/>
+          <w:numId w:val="1"/>
+        </w:numPr>
+        <w:rPr>
+          <w:sz w:val="28"/>
+          <w:szCs w:val="28"/>
+          <w:lang w:val="en-US"/>
+        </w:rPr>
+      </w:pPr>
+      <w:r>
+        <w:rPr>
+          <w:sz w:val="28"/>
+          <w:szCs w:val="28"/>
+          <w:lang w:val="en-US"/>
+        </w:rPr>
+        <w:t>Model lewy:</w:t>
+      </w:r>
+      <w:r>
+        <w:rPr>
+          <w:sz w:val="28"/>
+          <w:szCs w:val="28"/>
+          <w:lang w:val="en-US"/>
+        </w:rPr>
+        <w:t xml:space="preserve"> (</w:t>
+      </w:r>
+      <w:r>
+        <w:rPr>
+          <w:sz w:val="28"/>
+          <w:szCs w:val="28"/>
+          <w:lang w:val="en-US"/>
+        </w:rPr>
+        <w:t>model_dicom_left_5</w:t>
+      </w:r>
+      <w:r>
+        <w:rPr>
+          <w:sz w:val="28"/>
+          <w:szCs w:val="28"/>
+          <w:lang w:val="en-US"/>
+        </w:rPr>
+        <w:t>)</w:t>
+      </w:r>
+    </w:p>
+    <w:p>
+      <w:pPr>
+        <w:pStyle w:val="ListParagraph"/>
+        <w:numPr>
+          <w:ilvl w:val="2"/>
+          <w:numId w:val="1"/>
+        </w:numPr>
+        <w:rPr>
+          <w:sz w:val="28"/>
+          <w:szCs w:val="28"/>
+        </w:rPr>
+      </w:pPr>
+      <w:r>
+        <w:rPr>
+          <w:sz w:val="28"/>
+          <w:szCs w:val="28"/>
+        </w:rPr>
+        <w:t xml:space="preserve">Val acc: </w:t>
+      </w:r>
+      <w:r>
+        <w:rPr>
+          <w:sz w:val="28"/>
+          <w:szCs w:val="28"/>
+        </w:rPr>
+        <w:t>33,6</w:t>
+      </w:r>
+      <w:r>
+        <w:rPr>
+          <w:sz w:val="28"/>
+          <w:szCs w:val="28"/>
+        </w:rPr>
+        <w:t>%</w:t>
+      </w:r>
+    </w:p>
+    <w:p>
+      <w:pPr>
+        <w:pStyle w:val="ListParagraph"/>
+        <w:numPr>
+          <w:ilvl w:val="2"/>
+          <w:numId w:val="1"/>
+        </w:numPr>
+        <w:rPr>
+          <w:sz w:val="28"/>
+          <w:szCs w:val="28"/>
+        </w:rPr>
+      </w:pPr>
+      <w:r>
+        <w:rPr>
+          <w:sz w:val="28"/>
+          <w:szCs w:val="28"/>
+        </w:rPr>
+        <w:t xml:space="preserve">F1: </w:t>
+      </w:r>
+      <w:r>
+        <w:rPr>
+          <w:sz w:val="28"/>
+          <w:szCs w:val="28"/>
+        </w:rPr>
+        <w:t>39,8%</w:t>
+      </w:r>
+    </w:p>
+    <w:p>
+      <w:pPr>
+        <w:pStyle w:val="ListParagraph"/>
+        <w:numPr>
+          <w:ilvl w:val="1"/>
+          <w:numId w:val="1"/>
+        </w:numPr>
+        <w:rPr>
+          <w:sz w:val="28"/>
+          <w:szCs w:val="28"/>
+          <w:lang w:val="en-US"/>
+        </w:rPr>
+      </w:pPr>
+      <w:r>
+        <w:rPr>
+          <w:sz w:val="28"/>
+          <w:szCs w:val="28"/>
+          <w:lang w:val="en-US"/>
+        </w:rPr>
+        <w:t>Model prawy:</w:t>
+      </w:r>
+      <w:r>
+        <w:rPr>
+          <w:sz w:val="28"/>
+          <w:szCs w:val="28"/>
+          <w:lang w:val="en-US"/>
+        </w:rPr>
+        <w:t xml:space="preserve"> (</w:t>
+      </w:r>
+      <w:r>
+        <w:rPr>
+          <w:sz w:val="28"/>
+          <w:szCs w:val="28"/>
+          <w:lang w:val="en-US"/>
+        </w:rPr>
+        <w:t>model_dicom_right_5</w:t>
+      </w:r>
+      <w:r>
+        <w:rPr>
+          <w:sz w:val="28"/>
+          <w:szCs w:val="28"/>
+          <w:lang w:val="en-US"/>
+        </w:rPr>
+        <w:t>)</w:t>
+      </w:r>
+    </w:p>
+    <w:p>
+      <w:pPr>
+        <w:pStyle w:val="ListParagraph"/>
+        <w:numPr>
+          <w:ilvl w:val="2"/>
+          <w:numId w:val="1"/>
+        </w:numPr>
+        <w:rPr>
+          <w:sz w:val="28"/>
+          <w:szCs w:val="28"/>
+        </w:rPr>
+      </w:pPr>
+      <w:r>
+        <w:rPr>
+          <w:sz w:val="28"/>
+          <w:szCs w:val="28"/>
+        </w:rPr>
+        <w:t xml:space="preserve">Val acc: </w:t>
+      </w:r>
+      <w:r>
+        <w:rPr>
+          <w:sz w:val="28"/>
+          <w:szCs w:val="28"/>
+        </w:rPr>
+        <w:t>46,6</w:t>
+      </w:r>
+      <w:r>
+        <w:rPr>
+          <w:sz w:val="28"/>
+          <w:szCs w:val="28"/>
+        </w:rPr>
+        <w:t>%</w:t>
+      </w:r>
+    </w:p>
+    <w:p>
+      <w:pPr>
+        <w:pStyle w:val="ListParagraph"/>
+        <w:numPr>
+          <w:ilvl w:val="2"/>
+          <w:numId w:val="1"/>
+        </w:numPr>
+        <w:rPr>
+          <w:sz w:val="28"/>
+          <w:szCs w:val="28"/>
+        </w:rPr>
+      </w:pPr>
+      <w:r>
+        <w:rPr>
+          <w:sz w:val="28"/>
+          <w:szCs w:val="28"/>
+        </w:rPr>
+        <w:t xml:space="preserve">F1: </w:t>
+      </w:r>
+      <w:r>
+        <w:rPr>
+          <w:sz w:val="28"/>
+          <w:szCs w:val="28"/>
+        </w:rPr>
+        <w:t>55,3</w:t>
+      </w:r>
+      <w:r>
+        <w:rPr>
+          <w:sz w:val="28"/>
+          <w:szCs w:val="28"/>
+        </w:rPr>
+        <w:t>%</w:t>
+      </w:r>
+    </w:p>
+    <w:p>
+      <w:pPr>
+        <w:rPr>
+          <w:sz w:val="32"/>
+          <w:szCs w:val="32"/>
+        </w:rPr>
+      </w:pPr>
+      <w:r>
+        <w:rPr>
+          <w:sz w:val="32"/>
+          <w:szCs w:val="32"/>
+        </w:rPr>
+        <w:lastRenderedPageBreak/>
+        <w:t>Wyniki dla wersji 4.0 tj</w:t>
+      </w:r>
+      <w:r>
+        <w:rPr>
+          <w:sz w:val="32"/>
+          <w:szCs w:val="32"/>
+        </w:rPr>
+        <w:t>.</w:t>
+      </w:r>
+      <w:r>
+        <w:rPr>
+          <w:sz w:val="32"/>
+          <w:szCs w:val="32"/>
+        </w:rPr>
+        <w:t xml:space="preserve"> predykcja konkretnego segmentu z uwzględnieniem punktów charakterystycznych na dodatkowej warstwie</w:t>
+      </w:r>
+    </w:p>
+    <w:p>
+      <w:pPr>
+        <w:pStyle w:val="ListParagraph"/>
+        <w:numPr>
+          <w:ilvl w:val="0"/>
+          <w:numId w:val="1"/>
+        </w:numPr>
+        <w:rPr>
+          <w:sz w:val="28"/>
+          <w:szCs w:val="28"/>
+        </w:rPr>
+      </w:pPr>
+      <w:r>
+        <w:rPr>
+          <w:sz w:val="28"/>
+          <w:szCs w:val="28"/>
+        </w:rPr>
+        <w:t>Z binarki na segmenty</w:t>
+      </w:r>
+    </w:p>
+    <w:p>
+      <w:pPr>
+        <w:pStyle w:val="ListParagraph"/>
+        <w:numPr>
+          <w:ilvl w:val="1"/>
+          <w:numId w:val="1"/>
+        </w:numPr>
+        <w:rPr>
+          <w:sz w:val="28"/>
+          <w:szCs w:val="28"/>
+        </w:rPr>
+      </w:pPr>
+      <w:r>
+        <w:rPr>
+          <w:sz w:val="28"/>
+          <w:szCs w:val="28"/>
+        </w:rPr>
+        <w:t>Model uniwersalny: ()</w:t>
+      </w:r>
+    </w:p>
+    <w:p>
+      <w:pPr>
+        <w:pStyle w:val="ListParagraph"/>
+        <w:numPr>
+          <w:ilvl w:val="2"/>
+          <w:numId w:val="1"/>
+        </w:numPr>
+        <w:rPr>
+          <w:sz w:val="28"/>
+          <w:szCs w:val="28"/>
+        </w:rPr>
+      </w:pPr>
+      <w:r>
+        <w:rPr>
+          <w:sz w:val="28"/>
+          <w:szCs w:val="28"/>
+        </w:rPr>
+        <w:t>Val acc: %</w:t>
+      </w:r>
+    </w:p>
+    <w:p>
+      <w:pPr>
+        <w:pStyle w:val="ListParagraph"/>
+        <w:numPr>
+          <w:ilvl w:val="2"/>
+          <w:numId w:val="1"/>
+        </w:numPr>
+        <w:rPr>
+          <w:sz w:val="28"/>
+          <w:szCs w:val="28"/>
+        </w:rPr>
+      </w:pPr>
+      <w:r>
+        <w:rPr>
+          <w:sz w:val="28"/>
+          <w:szCs w:val="28"/>
+        </w:rPr>
+        <w:t xml:space="preserve">F1: </w:t>
+      </w:r>
+    </w:p>
+    <w:p>
+      <w:pPr>
+        <w:pStyle w:val="ListParagraph"/>
+        <w:numPr>
+          <w:ilvl w:val="1"/>
+          <w:numId w:val="1"/>
+        </w:numPr>
+        <w:rPr>
+          <w:sz w:val="28"/>
+          <w:szCs w:val="28"/>
+          <w:lang w:val="en-US"/>
+        </w:rPr>
+      </w:pPr>
+      <w:r>
+        <w:rPr>
+          <w:sz w:val="28"/>
+          <w:szCs w:val="28"/>
+          <w:lang w:val="en-US"/>
+        </w:rPr>
+        <w:t>Model lewy: (</w:t>
+      </w:r>
+      <w:r>
+        <w:rPr>
+          <w:sz w:val="28"/>
+          <w:szCs w:val="28"/>
+          <w:lang w:val="en-US"/>
+        </w:rPr>
+        <w:t>model_kp_left_22</w:t>
+      </w:r>
+      <w:r>
+        <w:rPr>
+          <w:sz w:val="28"/>
+          <w:szCs w:val="28"/>
+          <w:lang w:val="en-US"/>
+        </w:rPr>
+        <w:t>)</w:t>
+      </w:r>
+    </w:p>
+    <w:p>
+      <w:pPr>
+        <w:pStyle w:val="ListParagraph"/>
+        <w:numPr>
+          <w:ilvl w:val="2"/>
+          <w:numId w:val="1"/>
+        </w:numPr>
+        <w:rPr>
+          <w:sz w:val="28"/>
+          <w:szCs w:val="28"/>
+        </w:rPr>
+      </w:pPr>
+      <w:r>
+        <w:rPr>
+          <w:sz w:val="28"/>
+          <w:szCs w:val="28"/>
+        </w:rPr>
+        <w:t xml:space="preserve">Val acc: </w:t>
+      </w:r>
+      <w:r>
+        <w:rPr>
+          <w:sz w:val="28"/>
+          <w:szCs w:val="28"/>
+        </w:rPr>
+        <w:t>47,3</w:t>
+      </w:r>
+      <w:r>
+        <w:rPr>
+          <w:sz w:val="28"/>
+          <w:szCs w:val="28"/>
+        </w:rPr>
+        <w:t>%</w:t>
+      </w:r>
+    </w:p>
+    <w:p>
+      <w:pPr>
+        <w:pStyle w:val="ListParagraph"/>
+        <w:numPr>
+          <w:ilvl w:val="2"/>
+          <w:numId w:val="1"/>
+        </w:numPr>
+        <w:rPr>
+          <w:sz w:val="28"/>
+          <w:szCs w:val="28"/>
+        </w:rPr>
+      </w:pPr>
+      <w:r>
+        <w:rPr>
+          <w:sz w:val="28"/>
+          <w:szCs w:val="28"/>
+        </w:rPr>
+        <w:t xml:space="preserve">F1: </w:t>
+      </w:r>
+      <w:r>
+        <w:rPr>
+          <w:sz w:val="28"/>
+          <w:szCs w:val="28"/>
+        </w:rPr>
+        <w:t>47</w:t>
+      </w:r>
+      <w:r>
+        <w:rPr>
+          <w:sz w:val="28"/>
+          <w:szCs w:val="28"/>
+        </w:rPr>
+        <w:t>%</w:t>
+      </w:r>
+    </w:p>
+    <w:p>
+      <w:pPr>
+        <w:pStyle w:val="ListParagraph"/>
+        <w:numPr>
+          <w:ilvl w:val="1"/>
+          <w:numId w:val="1"/>
+        </w:numPr>
+        <w:rPr>
+          <w:sz w:val="28"/>
+          <w:szCs w:val="28"/>
+          <w:lang w:val="en-US"/>
+        </w:rPr>
+      </w:pPr>
+      <w:r>
+        <w:rPr>
+          <w:sz w:val="28"/>
+          <w:szCs w:val="28"/>
+          <w:lang w:val="en-US"/>
+        </w:rPr>
+        <w:t>Model prawy: (</w:t>
+      </w:r>
+      <w:r>
+        <w:rPr>
+          <w:sz w:val="28"/>
+          <w:szCs w:val="28"/>
+          <w:lang w:val="en-US"/>
+        </w:rPr>
+        <w:t>model_kp_right_11</w:t>
+      </w:r>
+      <w:r>
+        <w:rPr>
+          <w:sz w:val="28"/>
+          <w:szCs w:val="28"/>
+          <w:lang w:val="en-US"/>
+        </w:rPr>
+        <w:t>)</w:t>
+      </w:r>
+    </w:p>
+    <w:p>
+      <w:pPr>
+        <w:pStyle w:val="ListParagraph"/>
+        <w:numPr>
+          <w:ilvl w:val="2"/>
+          <w:numId w:val="1"/>
+        </w:numPr>
+        <w:rPr>
+          <w:sz w:val="28"/>
+          <w:szCs w:val="28"/>
+        </w:rPr>
+      </w:pPr>
+      <w:r>
+        <w:rPr>
+          <w:sz w:val="28"/>
+          <w:szCs w:val="28"/>
+        </w:rPr>
+        <w:t xml:space="preserve">Val acc: </w:t>
+      </w:r>
+      <w:r>
+        <w:rPr>
+          <w:sz w:val="28"/>
+          <w:szCs w:val="28"/>
+        </w:rPr>
+        <w:t>82</w:t>
+      </w:r>
+      <w:r>
+        <w:rPr>
+          <w:sz w:val="28"/>
+          <w:szCs w:val="28"/>
+        </w:rPr>
+        <w:t>%</w:t>
+      </w:r>
+    </w:p>
+    <w:p>
+      <w:pPr>
+        <w:pStyle w:val="ListParagraph"/>
+        <w:numPr>
+          <w:ilvl w:val="2"/>
+          <w:numId w:val="1"/>
+        </w:numPr>
+        <w:rPr>
+          <w:sz w:val="28"/>
+          <w:szCs w:val="28"/>
+        </w:rPr>
+      </w:pPr>
+      <w:r>
+        <w:rPr>
+          <w:sz w:val="28"/>
+          <w:szCs w:val="28"/>
+        </w:rPr>
+        <w:t xml:space="preserve">F1: </w:t>
+      </w:r>
+      <w:r>
+        <w:rPr>
+          <w:sz w:val="28"/>
+          <w:szCs w:val="28"/>
+        </w:rPr>
+        <w:t>81,7</w:t>
+      </w:r>
+      <w:r>
+        <w:rPr>
+          <w:sz w:val="28"/>
+          <w:szCs w:val="28"/>
+        </w:rPr>
+        <w:t>%</w:t>
+      </w:r>
+    </w:p>
+    <w:p>
+      <w:pPr>
+        <w:pStyle w:val="ListParagraph"/>
+        <w:numPr>
+          <w:ilvl w:val="0"/>
+          <w:numId w:val="1"/>
+        </w:numPr>
+        <w:rPr>
+          <w:sz w:val="28"/>
+          <w:szCs w:val="28"/>
+        </w:rPr>
+      </w:pPr>
+      <w:r>
+        <w:rPr>
+          <w:sz w:val="28"/>
+          <w:szCs w:val="28"/>
+        </w:rPr>
+        <w:t>Z dicom na segmenty</w:t>
+      </w:r>
+    </w:p>
+    <w:p>
+      <w:pPr>
+        <w:pStyle w:val="ListParagraph"/>
+        <w:numPr>
+          <w:ilvl w:val="1"/>
+          <w:numId w:val="1"/>
+        </w:numPr>
+        <w:rPr>
+          <w:sz w:val="28"/>
+          <w:szCs w:val="28"/>
+        </w:rPr>
+      </w:pPr>
+      <w:r>
+        <w:rPr>
+          <w:sz w:val="28"/>
+          <w:szCs w:val="28"/>
+        </w:rPr>
+        <w:t>Model uniwersalny: (</w:t>
+      </w:r>
+      <w:r>
+        <w:rPr>
+          <w:sz w:val="28"/>
+          <w:szCs w:val="28"/>
+        </w:rPr>
+        <w:t>model_dicom_kp_2</w:t>
+      </w:r>
+      <w:r>
+        <w:rPr>
+          <w:sz w:val="28"/>
+          <w:szCs w:val="28"/>
+        </w:rPr>
+        <w:t>)</w:t>
+      </w:r>
+    </w:p>
+    <w:p>
+      <w:pPr>
+        <w:pStyle w:val="ListParagraph"/>
+        <w:numPr>
+          <w:ilvl w:val="2"/>
+          <w:numId w:val="1"/>
+        </w:numPr>
+        <w:rPr>
+          <w:sz w:val="28"/>
+          <w:szCs w:val="28"/>
+        </w:rPr>
+      </w:pPr>
+      <w:r>
+        <w:rPr>
+          <w:sz w:val="28"/>
+          <w:szCs w:val="28"/>
+        </w:rPr>
+        <w:t xml:space="preserve">Val acc: </w:t>
+      </w:r>
+      <w:r>
+        <w:rPr>
+          <w:sz w:val="28"/>
+          <w:szCs w:val="28"/>
+        </w:rPr>
+        <w:t>49,4</w:t>
+      </w:r>
+      <w:r>
+        <w:rPr>
+          <w:sz w:val="28"/>
+          <w:szCs w:val="28"/>
+        </w:rPr>
+        <w:t>%</w:t>
+      </w:r>
+    </w:p>
+    <w:p>
+      <w:pPr>
+        <w:pStyle w:val="ListParagraph"/>
+        <w:numPr>
+          <w:ilvl w:val="2"/>
+          <w:numId w:val="1"/>
+        </w:numPr>
+        <w:rPr>
+          <w:sz w:val="28"/>
+          <w:szCs w:val="28"/>
+        </w:rPr>
+      </w:pPr>
+      <w:r>
+        <w:rPr>
+          <w:sz w:val="28"/>
+          <w:szCs w:val="28"/>
+        </w:rPr>
+        <w:t xml:space="preserve">F1: </w:t>
+      </w:r>
+      <w:r>
+        <w:rPr>
+          <w:sz w:val="28"/>
+          <w:szCs w:val="28"/>
+        </w:rPr>
+        <w:t>50,3</w:t>
+      </w:r>
+      <w:r>
+        <w:rPr>
+          <w:sz w:val="28"/>
+          <w:szCs w:val="28"/>
+        </w:rPr>
+        <w:t>%</w:t>
+      </w:r>
+    </w:p>
+    <w:p>
+      <w:pPr>
+        <w:pStyle w:val="ListParagraph"/>
+        <w:numPr>
+          <w:ilvl w:val="1"/>
+          <w:numId w:val="1"/>
+        </w:numPr>
+        <w:rPr>
+          <w:sz w:val="28"/>
+          <w:szCs w:val="28"/>
+          <w:lang w:val="en-US"/>
+        </w:rPr>
+      </w:pPr>
+      <w:r>
+        <w:rPr>
+          <w:sz w:val="28"/>
+          <w:szCs w:val="28"/>
+          <w:lang w:val="en-US"/>
+        </w:rPr>
+        <w:t>Model lewy: (</w:t>
+      </w:r>
+      <w:r>
+        <w:rPr>
+          <w:sz w:val="28"/>
+          <w:szCs w:val="28"/>
+          <w:lang w:val="en-US"/>
+        </w:rPr>
+        <w:t>)</w:t>
+      </w:r>
+    </w:p>
+    <w:p>
+      <w:pPr>
+        <w:pStyle w:val="ListParagraph"/>
+        <w:numPr>
+          <w:ilvl w:val="2"/>
+          <w:numId w:val="1"/>
+        </w:numPr>
+        <w:rPr>
+          <w:sz w:val="28"/>
+          <w:szCs w:val="28"/>
+        </w:rPr>
+      </w:pPr>
+      <w:r>
+        <w:rPr>
+          <w:sz w:val="28"/>
+          <w:szCs w:val="28"/>
+        </w:rPr>
+        <w:t>Val acc: %</w:t>
+      </w:r>
+    </w:p>
+    <w:p>
+      <w:pPr>
+        <w:pStyle w:val="ListParagraph"/>
+        <w:numPr>
+          <w:ilvl w:val="2"/>
+          <w:numId w:val="1"/>
+        </w:numPr>
+        <w:rPr>
+          <w:sz w:val="28"/>
+          <w:szCs w:val="28"/>
+        </w:rPr>
+      </w:pPr>
+      <w:r>
+        <w:rPr>
+          <w:sz w:val="28"/>
+          <w:szCs w:val="28"/>
+        </w:rPr>
+        <w:t>F1: %</w:t>
+      </w:r>
+    </w:p>
+    <w:p>
+      <w:pPr>
+        <w:pStyle w:val="ListParagraph"/>
+        <w:numPr>
+          <w:ilvl w:val="1"/>
+          <w:numId w:val="1"/>
+        </w:numPr>
+        <w:rPr>
+          <w:sz w:val="28"/>
+          <w:szCs w:val="28"/>
+          <w:lang w:val="en-US"/>
+        </w:rPr>
+      </w:pPr>
+      <w:r>
+        <w:rPr>
+          <w:sz w:val="28"/>
+          <w:szCs w:val="28"/>
+          <w:lang w:val="en-US"/>
+        </w:rPr>
+        <w:t>Model prawy: (</w:t>
+      </w:r>
+      <w:r>
+        <w:rPr>
+          <w:sz w:val="28"/>
+          <w:szCs w:val="28"/>
+          <w:lang w:val="en-US"/>
+        </w:rPr>
+        <w:t>model_dicom_kp_right_6</w:t>
+      </w:r>
+      <w:r>
+        <w:rPr>
+          <w:sz w:val="28"/>
+          <w:szCs w:val="28"/>
+          <w:lang w:val="en-US"/>
+        </w:rPr>
+        <w:t>)</w:t>
+      </w:r>
+    </w:p>
+    <w:p>
+      <w:pPr>
+        <w:pStyle w:val="ListParagraph"/>
+        <w:numPr>
+          <w:ilvl w:val="2"/>
+          <w:numId w:val="1"/>
+        </w:numPr>
+        <w:rPr>
+          <w:sz w:val="28"/>
+          <w:szCs w:val="28"/>
+        </w:rPr>
+      </w:pPr>
+      <w:r>
+        <w:rPr>
+          <w:sz w:val="28"/>
+          <w:szCs w:val="28"/>
+        </w:rPr>
+        <w:t xml:space="preserve">Val acc: </w:t>
+      </w:r>
+      <w:r>
+        <w:rPr>
+          <w:sz w:val="28"/>
+          <w:szCs w:val="28"/>
+        </w:rPr>
+        <w:t>73,1</w:t>
+      </w:r>
+      <w:r>
+        <w:rPr>
+          <w:sz w:val="28"/>
+          <w:szCs w:val="28"/>
+        </w:rPr>
+        <w:t>%</w:t>
+      </w:r>
+    </w:p>
+    <w:p>
+      <w:pPr>
+        <w:pStyle w:val="ListParagraph"/>
+        <w:numPr>
+          <w:ilvl w:val="2"/>
+          <w:numId w:val="1"/>
+        </w:numPr>
+        <w:rPr>
+          <w:sz w:val="28"/>
+          <w:szCs w:val="28"/>
+        </w:rPr>
+      </w:pPr>
+      <w:r>
+        <w:rPr>
+          <w:sz w:val="28"/>
+          <w:szCs w:val="28"/>
+        </w:rPr>
+        <w:t xml:space="preserve">F1: </w:t>
+      </w:r>
+      <w:r>
+        <w:rPr>
+          <w:sz w:val="28"/>
+          <w:szCs w:val="28"/>
+        </w:rPr>
+        <w:t>73,3</w:t>
+      </w:r>
+      <w:r>
+        <w:rPr>
+          <w:sz w:val="28"/>
+          <w:szCs w:val="28"/>
+        </w:rPr>
+        <w:t>%</w:t>
+      </w:r>
+    </w:p>
     <w:p/>
     <w:sectPr>
       <w:pgSz w:w="11906" w:h="16838"/>
@@ -223,8 +1803,129 @@
 </w:document>
 </file>
 
+<file path=word/numbering.xml><?xml version="1.0" encoding="utf-8"?>
+<w:numbering xmlns:wpc="http://schemas.microsoft.com/office/word/2010/wordprocessingCanvas" xmlns:cx="http://schemas.microsoft.com/office/drawing/2014/chartex" xmlns:cx1="http://schemas.microsoft.com/office/drawing/2015/9/8/chartex" xmlns:cx2="http://schemas.microsoft.com/office/drawing/2015/10/21/chartex" xmlns:cx3="http://schemas.microsoft.com/office/drawing/2016/5/9/chartex" xmlns:cx4="http://schemas.microsoft.com/office/drawing/2016/5/10/chartex" xmlns:cx5="http://schemas.microsoft.com/office/drawing/2016/5/11/chartex" xmlns:cx6="http://schemas.microsoft.com/office/drawing/2016/5/12/chartex" xmlns:cx7="http://schemas.microsoft.com/office/drawing/2016/5/13/chartex" xmlns:cx8="http://schemas.microsoft.com/office/drawing/2016/5/14/chartex" xmlns:mc="http://schemas.openxmlformats.org/markup-compatibility/2006" xmlns:aink="http://schemas.microsoft.com/office/drawing/2016/ink" xmlns:am3d="http://schemas.microsoft.com/office/drawing/2017/model3d" xmlns:o="urn:schemas-microsoft-com:office:office" xmlns:oel="http://schemas.microsoft.com/office/2019/extlst" xmlns:r="http://schemas.openxmlformats.org/officeDocument/2006/relationships" xmlns:m="http://schemas.openxmlformats.org/officeDocument/2006/math" xmlns:v="urn:schemas-microsoft-com:vml" xmlns:wp14="http://schemas.microsoft.com/office/word/2010/wordprocessingDrawing" xmlns:wp="http://schemas.openxmlformats.org/drawingml/2006/wordprocessingDrawing" xmlns:w10="urn:schemas-microsoft-com:office:word" xmlns:w="http://schemas.openxmlformats.org/wordprocessingml/2006/main" xmlns:w14="http://schemas.microsoft.com/office/word/2010/wordml" xmlns:w15="http://schemas.microsoft.com/office/word/2012/wordml" xmlns:w16cex="http://schemas.microsoft.com/office/word/2018/wordml/cex" xmlns:w16cid="http://schemas.microsoft.com/office/word/2016/wordml/cid" xmlns:w16="http://schemas.microsoft.com/office/word/2018/wordml" xmlns:w16sdtdh="http://schemas.microsoft.com/office/word/2020/wordml/sdtdatahash" xmlns:w16se="http://schemas.microsoft.com/office/word/2015/wordml/symex" xmlns:wpg="http://schemas.microsoft.com/office/word/2010/wordprocessingGroup" xmlns:wpi="http://schemas.microsoft.com/office/word/2010/wordprocessingInk" xmlns:wne="http://schemas.microsoft.com/office/word/2006/wordml" xmlns:wps="http://schemas.microsoft.com/office/word/2010/wordprocessingShape" mc:Ignorable="w14 w15 w16se w16cid w16 w16cex w16sdtdh wp14">
+  <w:abstractNum w:abstractNumId="0" w15:restartNumberingAfterBreak="0">
+    <w:nsid w:val="1A876A2D"/>
+    <w:multiLevelType w:val="hybridMultilevel"/>
+    <w:tmpl w:val="2CFAC73C"/>
+    <w:lvl w:ilvl="0" w:tplc="04090001">
+      <w:start w:val="1"/>
+      <w:numFmt w:val="bullet"/>
+      <w:lvlText w:val=""/>
+      <w:lvlJc w:val="left"/>
+      <w:pPr>
+        <w:ind w:left="720" w:hanging="360"/>
+      </w:pPr>
+      <w:rPr>
+        <w:rFonts w:ascii="Symbol" w:hAnsi="Symbol" w:hint="default"/>
+      </w:rPr>
+    </w:lvl>
+    <w:lvl w:ilvl="1" w:tplc="04090003">
+      <w:start w:val="1"/>
+      <w:numFmt w:val="bullet"/>
+      <w:lvlText w:val="o"/>
+      <w:lvlJc w:val="left"/>
+      <w:pPr>
+        <w:ind w:left="1440" w:hanging="360"/>
+      </w:pPr>
+      <w:rPr>
+        <w:rFonts w:ascii="Courier New" w:hAnsi="Courier New" w:cs="Courier New" w:hint="default"/>
+      </w:rPr>
+    </w:lvl>
+    <w:lvl w:ilvl="2" w:tplc="04090005">
+      <w:start w:val="1"/>
+      <w:numFmt w:val="bullet"/>
+      <w:lvlText w:val=""/>
+      <w:lvlJc w:val="left"/>
+      <w:pPr>
+        <w:ind w:left="2160" w:hanging="360"/>
+      </w:pPr>
+      <w:rPr>
+        <w:rFonts w:ascii="Wingdings" w:hAnsi="Wingdings" w:hint="default"/>
+      </w:rPr>
+    </w:lvl>
+    <w:lvl w:ilvl="3" w:tplc="04090001" w:tentative="1">
+      <w:start w:val="1"/>
+      <w:numFmt w:val="bullet"/>
+      <w:lvlText w:val=""/>
+      <w:lvlJc w:val="left"/>
+      <w:pPr>
+        <w:ind w:left="2880" w:hanging="360"/>
+      </w:pPr>
+      <w:rPr>
+        <w:rFonts w:ascii="Symbol" w:hAnsi="Symbol" w:hint="default"/>
+      </w:rPr>
+    </w:lvl>
+    <w:lvl w:ilvl="4" w:tplc="04090003" w:tentative="1">
+      <w:start w:val="1"/>
+      <w:numFmt w:val="bullet"/>
+      <w:lvlText w:val="o"/>
+      <w:lvlJc w:val="left"/>
+      <w:pPr>
+        <w:ind w:left="3600" w:hanging="360"/>
+      </w:pPr>
+      <w:rPr>
+        <w:rFonts w:ascii="Courier New" w:hAnsi="Courier New" w:cs="Courier New" w:hint="default"/>
+      </w:rPr>
+    </w:lvl>
+    <w:lvl w:ilvl="5" w:tplc="04090005" w:tentative="1">
+      <w:start w:val="1"/>
+      <w:numFmt w:val="bullet"/>
+      <w:lvlText w:val=""/>
+      <w:lvlJc w:val="left"/>
+      <w:pPr>
+        <w:ind w:left="4320" w:hanging="360"/>
+      </w:pPr>
+      <w:rPr>
+        <w:rFonts w:ascii="Wingdings" w:hAnsi="Wingdings" w:hint="default"/>
+      </w:rPr>
+    </w:lvl>
+    <w:lvl w:ilvl="6" w:tplc="04090001" w:tentative="1">
+      <w:start w:val="1"/>
+      <w:numFmt w:val="bullet"/>
+      <w:lvlText w:val=""/>
+      <w:lvlJc w:val="left"/>
+      <w:pPr>
+        <w:ind w:left="5040" w:hanging="360"/>
+      </w:pPr>
+      <w:rPr>
+        <w:rFonts w:ascii="Symbol" w:hAnsi="Symbol" w:hint="default"/>
+      </w:rPr>
+    </w:lvl>
+    <w:lvl w:ilvl="7" w:tplc="04090003" w:tentative="1">
+      <w:start w:val="1"/>
+      <w:numFmt w:val="bullet"/>
+      <w:lvlText w:val="o"/>
+      <w:lvlJc w:val="left"/>
+      <w:pPr>
+        <w:ind w:left="5760" w:hanging="360"/>
+      </w:pPr>
+      <w:rPr>
+        <w:rFonts w:ascii="Courier New" w:hAnsi="Courier New" w:cs="Courier New" w:hint="default"/>
+      </w:rPr>
+    </w:lvl>
+    <w:lvl w:ilvl="8" w:tplc="04090005" w:tentative="1">
+      <w:start w:val="1"/>
+      <w:numFmt w:val="bullet"/>
+      <w:lvlText w:val=""/>
+      <w:lvlJc w:val="left"/>
+      <w:pPr>
+        <w:ind w:left="6480" w:hanging="360"/>
+      </w:pPr>
+      <w:rPr>
+        <w:rFonts w:ascii="Wingdings" w:hAnsi="Wingdings" w:hint="default"/>
+      </w:rPr>
+    </w:lvl>
+  </w:abstractNum>
+  <w:num w:numId="1" w16cid:durableId="897863615">
+    <w:abstractNumId w:val="0"/>
+  </w:num>
+</w:numbering>
+</file>
+
 <file path=word/styles.xml><?xml version="1.0" encoding="utf-8"?>
-<w:styles xmlns:mc="http://schemas.openxmlformats.org/markup-compatibility/2006" xmlns:r="http://schemas.openxmlformats.org/officeDocument/2006/relationships" xmlns:w="http://schemas.openxmlformats.org/wordprocessingml/2006/main" xmlns:w14="http://schemas.microsoft.com/office/word/2010/wordml" xmlns:w15="http://schemas.microsoft.com/office/word/2012/wordml" xmlns:w16cex="http://schemas.microsoft.com/office/word/2018/wordml/cex" xmlns:w16cid="http://schemas.microsoft.com/office/word/2016/wordml/cid" xmlns:w16="http://schemas.microsoft.com/office/word/2018/wordml" xmlns:w16du="http://schemas.microsoft.com/office/word/2023/wordml/word16du" xmlns:w16sdtdh="http://schemas.microsoft.com/office/word/2020/wordml/sdtdatahash" xmlns:w16se="http://schemas.microsoft.com/office/word/2015/wordml/symex" mc:Ignorable="w14 w15 w16se w16cid w16 w16cex w16sdtdh w16du">
+<w:styles xmlns:mc="http://schemas.openxmlformats.org/markup-compatibility/2006" xmlns:r="http://schemas.openxmlformats.org/officeDocument/2006/relationships" xmlns:w="http://schemas.openxmlformats.org/wordprocessingml/2006/main" xmlns:w14="http://schemas.microsoft.com/office/word/2010/wordml" xmlns:w15="http://schemas.microsoft.com/office/word/2012/wordml" xmlns:w16cex="http://schemas.microsoft.com/office/word/2018/wordml/cex" xmlns:w16cid="http://schemas.microsoft.com/office/word/2016/wordml/cid" xmlns:w16="http://schemas.microsoft.com/office/word/2018/wordml" xmlns:w16sdtdh="http://schemas.microsoft.com/office/word/2020/wordml/sdtdatahash" xmlns:w16se="http://schemas.microsoft.com/office/word/2015/wordml/symex" mc:Ignorable="w14 w15 w16se w16cid w16 w16cex w16sdtdh">
   <w:docDefaults>
     <w:rPrDefault>
       <w:rPr>
@@ -620,17 +2321,17 @@
     <w:lsdException w:name="Unresolved Mention" w:semiHidden="1" w:unhideWhenUsed="1"/>
     <w:lsdException w:name="Smart Link" w:semiHidden="1" w:unhideWhenUsed="1"/>
   </w:latentStyles>
-  <w:style w:type="paragraph" w:default="1" w:styleId="Normalny">
+  <w:style w:type="paragraph" w:default="1" w:styleId="Normal">
     <w:name w:val="Normal"/>
     <w:qFormat/>
   </w:style>
-  <w:style w:type="character" w:default="1" w:styleId="Domylnaczcionkaakapitu">
+  <w:style w:type="character" w:default="1" w:styleId="DefaultParagraphFont">
     <w:name w:val="Default Paragraph Font"/>
     <w:uiPriority w:val="1"/>
     <w:semiHidden/>
     <w:unhideWhenUsed/>
   </w:style>
-  <w:style w:type="table" w:default="1" w:styleId="Standardowy">
+  <w:style w:type="table" w:default="1" w:styleId="TableNormal">
     <w:name w:val="Normal Table"/>
     <w:uiPriority w:val="99"/>
     <w:semiHidden/>
@@ -645,11 +2346,22 @@
       </w:tblCellMar>
     </w:tblPr>
   </w:style>
-  <w:style w:type="numbering" w:default="1" w:styleId="Bezlisty">
+  <w:style w:type="numbering" w:default="1" w:styleId="NoList">
     <w:name w:val="No List"/>
     <w:uiPriority w:val="99"/>
     <w:semiHidden/>
     <w:unhideWhenUsed/>
+  </w:style>
+  <w:style w:type="paragraph" w:styleId="ListParagraph">
+    <w:name w:val="List Paragraph"/>
+    <w:basedOn w:val="Normal"/>
+    <w:uiPriority w:val="34"/>
+    <w:qFormat/>
+    <w:rsid w:val="00C0397C"/>
+    <w:pPr>
+      <w:ind w:left="720"/>
+      <w:contextualSpacing/>
+    </w:pPr>
   </w:style>
 </w:styles>
 </file>

</xml_diff>